<commit_message>
add styles to custom-reference.docx
</commit_message>
<xml_diff>
--- a/references/custom-reference.docx
+++ b/references/custom-reference.docx
@@ -141,9 +141,6 @@
       </w:r>
     </w:p>
     <w:p>
-      <w:pPr>
-        <w:pStyle w:val="BodyText"/>
-      </w:pPr>
       <w:r>
         <w:t xml:space="preserve"> Body Text. Body Text Char.    </w:t>
       </w:r>
@@ -176,7 +173,7 @@
     </w:p>
     <w:p>
       <w:pPr>
-        <w:pStyle w:val="BlockText"/>
+        <w:pStyle w:val="Heading1"/>
       </w:pPr>
       <w:r>
         <w:t xml:space="preserve"> Block Text. </w:t>
@@ -198,8 +195,8 @@
         <w:tblCaption w:val="Table caption."/>
       </w:tblPr>
       <w:tblGrid>
-        <w:gridCol w:w="842"/>
-        <w:gridCol w:w="842"/>
+        <w:gridCol w:w="872"/>
+        <w:gridCol w:w="872"/>
       </w:tblGrid>
       <w:tr>
         <w:trPr>
@@ -266,6 +263,7 @@
         <w:pStyle w:val="ImageCaption"/>
       </w:pPr>
       <w:r>
+        <w:lastRenderedPageBreak/>
         <w:t xml:space="preserve"> Image Caption </w:t>
       </w:r>
     </w:p>
@@ -290,7 +288,6 @@
         <w:pStyle w:val="DefinitionTerm"/>
       </w:pPr>
       <w:r>
-        <w:lastRenderedPageBreak/>
         <w:t xml:space="preserve"> DefinitionTerm </w:t>
       </w:r>
     </w:p>
@@ -376,7 +373,7 @@
   <w:abstractNum w:abstractNumId="0" w15:restartNumberingAfterBreak="0">
     <w:nsid w:val="170CD2DE"/>
     <w:multiLevelType w:val="multilevel"/>
-    <w:tmpl w:val="5E4E5834"/>
+    <w:tmpl w:val="1B18E2D8"/>
     <w:lvl w:ilvl="0">
       <w:numFmt w:val="bullet"/>
       <w:lvlText w:val=" "/>
@@ -477,7 +474,7 @@
       </w:pPr>
     </w:lvl>
   </w:abstractNum>
-  <w:num w:numId="1" w16cid:durableId="1190950422">
+  <w:num w:numId="1" w16cid:durableId="1025473938">
     <w:abstractNumId w:val="0"/>
   </w:num>
 </w:numbering>
@@ -747,6 +744,10 @@
   <w:style w:type="paragraph" w:default="1" w:styleId="Normal">
     <w:name w:val="Normal"/>
     <w:qFormat/>
+    <w:rsid w:val="00C0393E"/>
+    <w:rPr>
+      <w:rFonts w:ascii="Source Serif 4" w:hAnsi="Source Serif 4"/>
+    </w:rPr>
   </w:style>
   <w:style w:type="paragraph" w:styleId="Heading1">
     <w:name w:val="heading 1"/>
@@ -754,6 +755,7 @@
     <w:next w:val="BodyText"/>
     <w:uiPriority w:val="9"/>
     <w:qFormat/>
+    <w:rsid w:val="009753C5"/>
     <w:pPr>
       <w:keepNext/>
       <w:keepLines/>
@@ -761,10 +763,9 @@
       <w:outlineLvl w:val="0"/>
     </w:pPr>
     <w:rPr>
-      <w:rFonts w:asciiTheme="majorHAnsi" w:eastAsiaTheme="majorEastAsia" w:hAnsiTheme="majorHAnsi" w:cstheme="majorBidi"/>
+      <w:rFonts w:ascii="Source Sans 3" w:eastAsiaTheme="majorEastAsia" w:hAnsi="Source Sans 3" w:cstheme="majorBidi"/>
       <w:b/>
       <w:bCs/>
-      <w:color w:val="4F81BD" w:themeColor="accent1"/>
       <w:sz w:val="32"/>
       <w:szCs w:val="32"/>
     </w:rPr>
@@ -776,6 +777,7 @@
     <w:uiPriority w:val="9"/>
     <w:unhideWhenUsed/>
     <w:qFormat/>
+    <w:rsid w:val="009753C5"/>
     <w:pPr>
       <w:keepNext/>
       <w:keepLines/>
@@ -783,10 +785,9 @@
       <w:outlineLvl w:val="1"/>
     </w:pPr>
     <w:rPr>
-      <w:rFonts w:asciiTheme="majorHAnsi" w:eastAsiaTheme="majorEastAsia" w:hAnsiTheme="majorHAnsi" w:cstheme="majorBidi"/>
+      <w:rFonts w:ascii="Source Sans 3" w:eastAsiaTheme="majorEastAsia" w:hAnsi="Source Sans 3" w:cstheme="majorBidi"/>
       <w:b/>
       <w:bCs/>
-      <w:color w:val="4F81BD" w:themeColor="accent1"/>
       <w:sz w:val="28"/>
       <w:szCs w:val="28"/>
     </w:rPr>
@@ -798,6 +799,7 @@
     <w:uiPriority w:val="9"/>
     <w:unhideWhenUsed/>
     <w:qFormat/>
+    <w:rsid w:val="009E0114"/>
     <w:pPr>
       <w:keepNext/>
       <w:keepLines/>
@@ -805,10 +807,9 @@
       <w:outlineLvl w:val="2"/>
     </w:pPr>
     <w:rPr>
-      <w:rFonts w:asciiTheme="majorHAnsi" w:eastAsiaTheme="majorEastAsia" w:hAnsiTheme="majorHAnsi" w:cstheme="majorBidi"/>
+      <w:rFonts w:ascii="Source Sans 3" w:eastAsiaTheme="majorEastAsia" w:hAnsi="Source Sans 3" w:cstheme="majorBidi"/>
       <w:b/>
       <w:bCs/>
-      <w:color w:val="4F81BD" w:themeColor="accent1"/>
     </w:rPr>
   </w:style>
   <w:style w:type="paragraph" w:styleId="Heading4">
@@ -818,6 +819,7 @@
     <w:uiPriority w:val="9"/>
     <w:unhideWhenUsed/>
     <w:qFormat/>
+    <w:rsid w:val="009E0114"/>
     <w:pPr>
       <w:keepNext/>
       <w:keepLines/>
@@ -825,10 +827,10 @@
       <w:outlineLvl w:val="3"/>
     </w:pPr>
     <w:rPr>
-      <w:rFonts w:asciiTheme="majorHAnsi" w:eastAsiaTheme="majorEastAsia" w:hAnsiTheme="majorHAnsi" w:cstheme="majorBidi"/>
+      <w:rFonts w:ascii="Source Sans 3 SemiBold" w:eastAsiaTheme="majorEastAsia" w:hAnsi="Source Sans 3 SemiBold" w:cstheme="majorBidi"/>
+      <w:b/>
       <w:bCs/>
       <w:i/>
-      <w:color w:val="4F81BD" w:themeColor="accent1"/>
     </w:rPr>
   </w:style>
   <w:style w:type="paragraph" w:styleId="Heading5">
@@ -838,6 +840,7 @@
     <w:uiPriority w:val="9"/>
     <w:unhideWhenUsed/>
     <w:qFormat/>
+    <w:rsid w:val="009E0114"/>
     <w:pPr>
       <w:keepNext/>
       <w:keepLines/>
@@ -845,9 +848,9 @@
       <w:outlineLvl w:val="4"/>
     </w:pPr>
     <w:rPr>
-      <w:rFonts w:asciiTheme="majorHAnsi" w:eastAsiaTheme="majorEastAsia" w:hAnsiTheme="majorHAnsi" w:cstheme="majorBidi"/>
+      <w:rFonts w:ascii="Source Sans 3 SemiBold" w:eastAsiaTheme="majorEastAsia" w:hAnsi="Source Sans 3 SemiBold" w:cstheme="majorBidi"/>
+      <w:b/>
       <w:iCs/>
-      <w:color w:val="4F81BD" w:themeColor="accent1"/>
     </w:rPr>
   </w:style>
   <w:style w:type="paragraph" w:styleId="Heading6">
@@ -857,6 +860,7 @@
     <w:uiPriority w:val="9"/>
     <w:unhideWhenUsed/>
     <w:qFormat/>
+    <w:rsid w:val="009E0114"/>
     <w:pPr>
       <w:keepNext/>
       <w:keepLines/>
@@ -864,8 +868,8 @@
       <w:outlineLvl w:val="5"/>
     </w:pPr>
     <w:rPr>
-      <w:rFonts w:asciiTheme="majorHAnsi" w:eastAsiaTheme="majorEastAsia" w:hAnsiTheme="majorHAnsi" w:cstheme="majorBidi"/>
-      <w:color w:val="4F81BD" w:themeColor="accent1"/>
+      <w:rFonts w:ascii="Source Sans 3 SemiBold" w:eastAsiaTheme="majorEastAsia" w:hAnsi="Source Sans 3 SemiBold" w:cstheme="majorBidi"/>
+      <w:b/>
     </w:rPr>
   </w:style>
   <w:style w:type="paragraph" w:styleId="Heading7">
@@ -875,6 +879,7 @@
     <w:uiPriority w:val="9"/>
     <w:unhideWhenUsed/>
     <w:qFormat/>
+    <w:rsid w:val="00D51C50"/>
     <w:pPr>
       <w:keepNext/>
       <w:keepLines/>
@@ -882,8 +887,8 @@
       <w:outlineLvl w:val="6"/>
     </w:pPr>
     <w:rPr>
-      <w:rFonts w:asciiTheme="majorHAnsi" w:eastAsiaTheme="majorEastAsia" w:hAnsiTheme="majorHAnsi" w:cstheme="majorBidi"/>
-      <w:color w:val="4F81BD" w:themeColor="accent1"/>
+      <w:rFonts w:ascii="Source Sans 3 Medium" w:eastAsiaTheme="majorEastAsia" w:hAnsi="Source Sans 3 Medium" w:cstheme="majorBidi"/>
+      <w:i/>
     </w:rPr>
   </w:style>
   <w:style w:type="paragraph" w:styleId="Heading8">
@@ -893,6 +898,7 @@
     <w:uiPriority w:val="9"/>
     <w:unhideWhenUsed/>
     <w:qFormat/>
+    <w:rsid w:val="009E0114"/>
     <w:pPr>
       <w:keepNext/>
       <w:keepLines/>
@@ -900,8 +906,7 @@
       <w:outlineLvl w:val="7"/>
     </w:pPr>
     <w:rPr>
-      <w:rFonts w:asciiTheme="majorHAnsi" w:eastAsiaTheme="majorEastAsia" w:hAnsiTheme="majorHAnsi" w:cstheme="majorBidi"/>
-      <w:color w:val="4F81BD" w:themeColor="accent1"/>
+      <w:rFonts w:ascii="Source Sans 3 Medium" w:eastAsiaTheme="majorEastAsia" w:hAnsi="Source Sans 3 Medium" w:cstheme="majorBidi"/>
     </w:rPr>
   </w:style>
   <w:style w:type="paragraph" w:styleId="Heading9">
@@ -911,6 +916,7 @@
     <w:uiPriority w:val="9"/>
     <w:unhideWhenUsed/>
     <w:qFormat/>
+    <w:rsid w:val="009E0114"/>
     <w:pPr>
       <w:keepNext/>
       <w:keepLines/>
@@ -918,8 +924,7 @@
       <w:outlineLvl w:val="8"/>
     </w:pPr>
     <w:rPr>
-      <w:rFonts w:asciiTheme="majorHAnsi" w:eastAsiaTheme="majorEastAsia" w:hAnsiTheme="majorHAnsi" w:cstheme="majorBidi"/>
-      <w:color w:val="4F81BD" w:themeColor="accent1"/>
+      <w:rFonts w:ascii="Source Sans 3 Medium" w:eastAsiaTheme="majorEastAsia" w:hAnsi="Source Sans 3 Medium" w:cstheme="majorBidi"/>
     </w:rPr>
   </w:style>
   <w:style w:type="character" w:default="1" w:styleId="DefaultParagraphFont">
@@ -976,6 +981,7 @@
     <w:basedOn w:val="Normal"/>
     <w:next w:val="BodyText"/>
     <w:qFormat/>
+    <w:rsid w:val="009753C5"/>
     <w:pPr>
       <w:keepNext/>
       <w:keepLines/>
@@ -983,10 +989,8 @@
       <w:jc w:val="center"/>
     </w:pPr>
     <w:rPr>
-      <w:rFonts w:asciiTheme="majorHAnsi" w:eastAsiaTheme="majorEastAsia" w:hAnsiTheme="majorHAnsi" w:cstheme="majorBidi"/>
-      <w:b/>
+      <w:rFonts w:ascii="Source Sans 3" w:eastAsiaTheme="majorEastAsia" w:hAnsi="Source Sans 3" w:cstheme="majorBidi"/>
       <w:bCs/>
-      <w:color w:val="345A8A" w:themeColor="accent1" w:themeShade="B5"/>
       <w:sz w:val="36"/>
       <w:szCs w:val="36"/>
     </w:rPr>
@@ -996,6 +1000,7 @@
     <w:basedOn w:val="Title"/>
     <w:next w:val="BodyText"/>
     <w:qFormat/>
+    <w:rsid w:val="009753C5"/>
     <w:pPr>
       <w:spacing w:before="240"/>
     </w:pPr>
@@ -1008,21 +1013,29 @@
     <w:name w:val="Author"/>
     <w:next w:val="BodyText"/>
     <w:qFormat/>
+    <w:rsid w:val="00CF41DC"/>
     <w:pPr>
       <w:keepNext/>
       <w:keepLines/>
       <w:jc w:val="center"/>
     </w:pPr>
+    <w:rPr>
+      <w:rFonts w:ascii="Source Serif 4" w:hAnsi="Source Serif 4"/>
+    </w:rPr>
   </w:style>
   <w:style w:type="paragraph" w:styleId="Date">
     <w:name w:val="Date"/>
     <w:next w:val="BodyText"/>
     <w:qFormat/>
+    <w:rsid w:val="00CF41DC"/>
     <w:pPr>
       <w:keepNext/>
       <w:keepLines/>
       <w:jc w:val="center"/>
     </w:pPr>
+    <w:rPr>
+      <w:rFonts w:ascii="Source Serif 4" w:hAnsi="Source Serif 4"/>
+    </w:rPr>
   </w:style>
   <w:style w:type="paragraph" w:customStyle="1" w:styleId="AbstractTitle">
     <w:name w:val="Abstract Title"/>
@@ -1178,8 +1191,11 @@
   <w:style w:type="character" w:customStyle="1" w:styleId="VerbatimChar">
     <w:name w:val="Verbatim Char"/>
     <w:basedOn w:val="CaptionChar"/>
-    <w:rPr>
-      <w:rFonts w:ascii="Consolas" w:hAnsi="Consolas"/>
+    <w:rsid w:val="00C0393E"/>
+    <w:rPr>
+      <w:rFonts w:ascii="Source Code Pro" w:hAnsi="Source Code Pro"/>
+      <w:b w:val="0"/>
+      <w:i w:val="0"/>
       <w:sz w:val="22"/>
     </w:rPr>
   </w:style>
@@ -1190,14 +1206,22 @@
   <w:style w:type="character" w:styleId="FootnoteReference">
     <w:name w:val="footnote reference"/>
     <w:basedOn w:val="CaptionChar"/>
-    <w:rPr>
+    <w:rsid w:val="007C4076"/>
+    <w:rPr>
+      <w:rFonts w:ascii="Source Serif 4" w:hAnsi="Source Serif 4"/>
+      <w:b w:val="0"/>
+      <w:i w:val="0"/>
       <w:vertAlign w:val="superscript"/>
     </w:rPr>
   </w:style>
   <w:style w:type="character" w:styleId="Hyperlink">
     <w:name w:val="Hyperlink"/>
     <w:basedOn w:val="CaptionChar"/>
-    <w:rPr>
+    <w:rsid w:val="007C4076"/>
+    <w:rPr>
+      <w:rFonts w:ascii="Source Serif 4" w:hAnsi="Source Serif 4"/>
+      <w:b w:val="0"/>
+      <w:i w:val="0"/>
       <w:color w:val="4F81BD" w:themeColor="accent1"/>
     </w:rPr>
   </w:style>
@@ -1213,6 +1237,7 @@
       <w:outlineLvl w:val="9"/>
     </w:pPr>
     <w:rPr>
+      <w:rFonts w:asciiTheme="majorHAnsi" w:hAnsiTheme="majorHAnsi"/>
       <w:b w:val="0"/>
       <w:bCs w:val="0"/>
       <w:color w:val="365F91" w:themeColor="accent1" w:themeShade="BF"/>

</xml_diff>